<commit_message>
Detailplanung, Mindmap und Grobplanung
</commit_message>
<xml_diff>
--- a/Projektmanagement/Anforderungsliste_Daniel Zimmermann.docx
+++ b/Projektmanagement/Anforderungsliste_Daniel Zimmermann.docx
@@ -68,14 +68,6 @@
                   <w:t>Anforderungsliste</w:t>
                 </w:r>
                 <w:proofErr w:type="spellEnd"/>
-                <w:r>
-                  <w:rPr>
-                    <w:sz w:val="52"/>
-                    <w:szCs w:val="52"/>
-                    <w:lang w:val="en-US"/>
-                  </w:rPr>
-                  <w:t xml:space="preserve"> </w:t>
-                </w:r>
               </w:p>
             </w:sdtContent>
           </w:sdt>
@@ -223,14 +215,7 @@
               <w:sz w:val="40"/>
               <w:szCs w:val="40"/>
             </w:rPr>
-            <w:t>Industri</w:t>
-          </w:r>
-          <w:r>
-            <w:rPr>
-              <w:sz w:val="40"/>
-              <w:szCs w:val="40"/>
-            </w:rPr>
-            <w:t xml:space="preserve">earbeit: PAIND+E1 </w:t>
+            <w:t>Industriearbeit: PAIND+E1</w:t>
           </w:r>
         </w:sdtContent>
       </w:sdt>
@@ -311,40 +296,15 @@
           <w:sz w:val="24"/>
           <w:szCs w:val="24"/>
         </w:rPr>
-        <w:t>Ta</w:t>
+        <w:t xml:space="preserve">Im Zuge der Industriearbeit PAIND+E1 wurde im Rahmen der Projektabgrenzung eine Anforderungsliste erstellt, welche den Inhalt des Projekts </w:t>
       </w:r>
-    </w:p>
-    <w:p>
-      <w:pPr>
-        <w:jc w:val="center"/>
-        <w:rPr>
-          <w:sz w:val="24"/>
-          <w:szCs w:val="24"/>
-        </w:rPr>
-      </w:pPr>
-      <w:r>
-        <w:rPr>
-          <w:sz w:val="24"/>
-          <w:szCs w:val="24"/>
-        </w:rPr>
-        <w:t>Kurz Text:</w:t>
-      </w:r>
-    </w:p>
-    <w:p>
-      <w:pPr>
-        <w:jc w:val="center"/>
-        <w:rPr>
-          <w:sz w:val="24"/>
-          <w:szCs w:val="24"/>
-        </w:rPr>
-      </w:pPr>
       <w:proofErr w:type="spellStart"/>
       <w:r>
         <w:rPr>
           <w:sz w:val="24"/>
           <w:szCs w:val="24"/>
         </w:rPr>
-        <w:t>Lorem</w:t>
+        <w:t>genuer</w:t>
       </w:r>
       <w:proofErr w:type="spellEnd"/>
       <w:r>
@@ -352,17 +312,10 @@
           <w:sz w:val="24"/>
           <w:szCs w:val="24"/>
         </w:rPr>
-        <w:t xml:space="preserve"> </w:t>
+        <w:t xml:space="preserve"> definiert.</w:t>
       </w:r>
-      <w:proofErr w:type="spellStart"/>
-      <w:r>
-        <w:rPr>
-          <w:sz w:val="24"/>
-          <w:szCs w:val="24"/>
-        </w:rPr>
-        <w:t>Ipsum</w:t>
-      </w:r>
-      <w:proofErr w:type="spellEnd"/>
+      <w:bookmarkStart w:id="0" w:name="_GoBack"/>
+      <w:bookmarkEnd w:id="0"/>
     </w:p>
     <w:p>
       <w:pPr>
@@ -417,14 +370,14 @@
         </w:p>
         <w:p>
           <w:pPr>
-            <w:pStyle w:val="Verzeichnis3"/>
+            <w:pStyle w:val="Verzeichnis1"/>
             <w:tabs>
-              <w:tab w:val="left" w:pos="880"/>
               <w:tab w:val="right" w:leader="dot" w:pos="9062"/>
             </w:tabs>
             <w:rPr>
               <w:rFonts w:eastAsiaTheme="minorEastAsia"/>
               <w:noProof/>
+              <w:sz w:val="22"/>
               <w:lang w:eastAsia="de-CH"/>
             </w:rPr>
           </w:pPr>
@@ -437,20 +390,86 @@
           <w:r>
             <w:fldChar w:fldCharType="separate"/>
           </w:r>
-          <w:hyperlink w:anchor="_Toc491203190" w:history="1">
+          <w:hyperlink w:anchor="_Toc494347933" w:history="1">
             <w:r>
               <w:rPr>
                 <w:rStyle w:val="Hyperlink"/>
-                <w:rFonts w:ascii="Arial" w:hAnsi="Arial" w:cs="Arial"/>
+                <w:noProof/>
+              </w:rPr>
+              <w:t>Produktanforderungen</w:t>
+            </w:r>
+            <w:r>
+              <w:rPr>
+                <w:noProof/>
+                <w:webHidden/>
+              </w:rPr>
+              <w:tab/>
+            </w:r>
+            <w:r>
+              <w:rPr>
+                <w:noProof/>
+                <w:webHidden/>
+              </w:rPr>
+              <w:fldChar w:fldCharType="begin"/>
+            </w:r>
+            <w:r>
+              <w:rPr>
+                <w:noProof/>
+                <w:webHidden/>
+              </w:rPr>
+              <w:instrText xml:space="preserve"> PAGEREF _Toc494347933 \h </w:instrText>
+            </w:r>
+            <w:r>
+              <w:rPr>
+                <w:noProof/>
+                <w:webHidden/>
+              </w:rPr>
+            </w:r>
+            <w:r>
+              <w:rPr>
+                <w:noProof/>
+                <w:webHidden/>
+              </w:rPr>
+              <w:fldChar w:fldCharType="separate"/>
+            </w:r>
+            <w:r>
+              <w:rPr>
+                <w:noProof/>
+                <w:webHidden/>
+              </w:rPr>
+              <w:t>2</w:t>
+            </w:r>
+            <w:r>
+              <w:rPr>
+                <w:noProof/>
+                <w:webHidden/>
+              </w:rPr>
+              <w:fldChar w:fldCharType="end"/>
+            </w:r>
+          </w:hyperlink>
+        </w:p>
+        <w:p>
+          <w:pPr>
+            <w:pStyle w:val="Verzeichnis2"/>
+            <w:tabs>
+              <w:tab w:val="left" w:pos="660"/>
+              <w:tab w:val="right" w:leader="dot" w:pos="9062"/>
+            </w:tabs>
+            <w:rPr>
+              <w:noProof/>
+            </w:rPr>
+          </w:pPr>
+          <w:hyperlink w:anchor="_Toc494347934" w:history="1">
+            <w:r>
+              <w:rPr>
+                <w:rStyle w:val="Hyperlink"/>
                 <w:noProof/>
               </w:rPr>
               <w:t>1.</w:t>
             </w:r>
             <w:r>
               <w:rPr>
-                <w:rFonts w:eastAsiaTheme="minorEastAsia"/>
-                <w:noProof/>
-                <w:lang w:eastAsia="de-CH"/>
+                <w:noProof/>
               </w:rPr>
               <w:tab/>
             </w:r>
@@ -459,7 +478,7 @@
                 <w:rStyle w:val="Hyperlink"/>
                 <w:noProof/>
               </w:rPr>
-              <w:t>QUESTION 1 (ca. 100 words):</w:t>
+              <w:t>Allgemeine Anforderungen</w:t>
             </w:r>
             <w:r>
               <w:rPr>
@@ -480,7 +499,7 @@
                 <w:noProof/>
                 <w:webHidden/>
               </w:rPr>
-              <w:instrText xml:space="preserve"> PAGEREF _Toc491203190 \h </w:instrText>
+              <w:instrText xml:space="preserve"> PAGEREF _Toc494347934 \h </w:instrText>
             </w:r>
             <w:r>
               <w:rPr>
@@ -500,7 +519,171 @@
                 <w:noProof/>
                 <w:webHidden/>
               </w:rPr>
-              <w:t>1</w:t>
+              <w:t>2</w:t>
+            </w:r>
+            <w:r>
+              <w:rPr>
+                <w:noProof/>
+                <w:webHidden/>
+              </w:rPr>
+              <w:fldChar w:fldCharType="end"/>
+            </w:r>
+          </w:hyperlink>
+        </w:p>
+        <w:p>
+          <w:pPr>
+            <w:pStyle w:val="Verzeichnis2"/>
+            <w:tabs>
+              <w:tab w:val="left" w:pos="660"/>
+              <w:tab w:val="right" w:leader="dot" w:pos="9062"/>
+            </w:tabs>
+            <w:rPr>
+              <w:noProof/>
+            </w:rPr>
+          </w:pPr>
+          <w:hyperlink w:anchor="_Toc494347935" w:history="1">
+            <w:r>
+              <w:rPr>
+                <w:rStyle w:val="Hyperlink"/>
+                <w:noProof/>
+              </w:rPr>
+              <w:t>2.</w:t>
+            </w:r>
+            <w:r>
+              <w:rPr>
+                <w:noProof/>
+              </w:rPr>
+              <w:tab/>
+            </w:r>
+            <w:r>
+              <w:rPr>
+                <w:rStyle w:val="Hyperlink"/>
+                <w:noProof/>
+              </w:rPr>
+              <w:t>Ressourcen</w:t>
+            </w:r>
+            <w:r>
+              <w:rPr>
+                <w:noProof/>
+                <w:webHidden/>
+              </w:rPr>
+              <w:tab/>
+            </w:r>
+            <w:r>
+              <w:rPr>
+                <w:noProof/>
+                <w:webHidden/>
+              </w:rPr>
+              <w:fldChar w:fldCharType="begin"/>
+            </w:r>
+            <w:r>
+              <w:rPr>
+                <w:noProof/>
+                <w:webHidden/>
+              </w:rPr>
+              <w:instrText xml:space="preserve"> PAGEREF _Toc494347935 \h </w:instrText>
+            </w:r>
+            <w:r>
+              <w:rPr>
+                <w:noProof/>
+                <w:webHidden/>
+              </w:rPr>
+            </w:r>
+            <w:r>
+              <w:rPr>
+                <w:noProof/>
+                <w:webHidden/>
+              </w:rPr>
+              <w:fldChar w:fldCharType="separate"/>
+            </w:r>
+            <w:r>
+              <w:rPr>
+                <w:noProof/>
+                <w:webHidden/>
+              </w:rPr>
+              <w:t>2</w:t>
+            </w:r>
+            <w:r>
+              <w:rPr>
+                <w:noProof/>
+                <w:webHidden/>
+              </w:rPr>
+              <w:fldChar w:fldCharType="end"/>
+            </w:r>
+          </w:hyperlink>
+        </w:p>
+        <w:p>
+          <w:pPr>
+            <w:pStyle w:val="Verzeichnis2"/>
+            <w:tabs>
+              <w:tab w:val="left" w:pos="660"/>
+              <w:tab w:val="right" w:leader="dot" w:pos="9062"/>
+            </w:tabs>
+            <w:rPr>
+              <w:noProof/>
+            </w:rPr>
+          </w:pPr>
+          <w:hyperlink w:anchor="_Toc494347936" w:history="1">
+            <w:r>
+              <w:rPr>
+                <w:rStyle w:val="Hyperlink"/>
+                <w:noProof/>
+              </w:rPr>
+              <w:t>3.</w:t>
+            </w:r>
+            <w:r>
+              <w:rPr>
+                <w:noProof/>
+              </w:rPr>
+              <w:tab/>
+            </w:r>
+            <w:r>
+              <w:rPr>
+                <w:rStyle w:val="Hyperlink"/>
+                <w:noProof/>
+              </w:rPr>
+              <w:t>Parcours</w:t>
+            </w:r>
+            <w:r>
+              <w:rPr>
+                <w:noProof/>
+                <w:webHidden/>
+              </w:rPr>
+              <w:tab/>
+            </w:r>
+            <w:r>
+              <w:rPr>
+                <w:noProof/>
+                <w:webHidden/>
+              </w:rPr>
+              <w:fldChar w:fldCharType="begin"/>
+            </w:r>
+            <w:r>
+              <w:rPr>
+                <w:noProof/>
+                <w:webHidden/>
+              </w:rPr>
+              <w:instrText xml:space="preserve"> PAGEREF _Toc494347936 \h </w:instrText>
+            </w:r>
+            <w:r>
+              <w:rPr>
+                <w:noProof/>
+                <w:webHidden/>
+              </w:rPr>
+            </w:r>
+            <w:r>
+              <w:rPr>
+                <w:noProof/>
+                <w:webHidden/>
+              </w:rPr>
+              <w:fldChar w:fldCharType="separate"/>
+            </w:r>
+            <w:r>
+              <w:rPr>
+                <w:noProof/>
+                <w:webHidden/>
+              </w:rPr>
+              <w:t>2</w:t>
             </w:r>
             <w:r>
               <w:rPr>
@@ -515,7 +698,7 @@
           <w:pPr>
             <w:pStyle w:val="Verzeichnis3"/>
             <w:tabs>
-              <w:tab w:val="left" w:pos="880"/>
+              <w:tab w:val="left" w:pos="1100"/>
               <w:tab w:val="right" w:leader="dot" w:pos="9062"/>
             </w:tabs>
             <w:rPr>
@@ -524,14 +707,13 @@
               <w:lang w:eastAsia="de-CH"/>
             </w:rPr>
           </w:pPr>
-          <w:hyperlink w:anchor="_Toc491203191" w:history="1">
+          <w:hyperlink w:anchor="_Toc494347937" w:history="1">
             <w:r>
               <w:rPr>
                 <w:rStyle w:val="Hyperlink"/>
-                <w:rFonts w:ascii="Arial" w:hAnsi="Arial" w:cs="Arial"/>
-                <w:noProof/>
-              </w:rPr>
-              <w:t>2.</w:t>
+                <w:noProof/>
+              </w:rPr>
+              <w:t>3.1.</w:t>
             </w:r>
             <w:r>
               <w:rPr>
@@ -546,7 +728,7 @@
                 <w:rStyle w:val="Hyperlink"/>
                 <w:noProof/>
               </w:rPr>
-              <w:t>QUESTION 2 (ca. 100 words):</w:t>
+              <w:t>Allgemein</w:t>
             </w:r>
             <w:r>
               <w:rPr>
@@ -567,7 +749,7 @@
                 <w:noProof/>
                 <w:webHidden/>
               </w:rPr>
-              <w:instrText xml:space="preserve"> PAGEREF _Toc491203191 \h </w:instrText>
+              <w:instrText xml:space="preserve"> PAGEREF _Toc494347937 \h </w:instrText>
             </w:r>
             <w:r>
               <w:rPr>
@@ -587,7 +769,7 @@
                 <w:noProof/>
                 <w:webHidden/>
               </w:rPr>
-              <w:t>1</w:t>
+              <w:t>2</w:t>
             </w:r>
             <w:r>
               <w:rPr>
@@ -602,7 +784,7 @@
           <w:pPr>
             <w:pStyle w:val="Verzeichnis3"/>
             <w:tabs>
-              <w:tab w:val="left" w:pos="880"/>
+              <w:tab w:val="left" w:pos="1100"/>
               <w:tab w:val="right" w:leader="dot" w:pos="9062"/>
             </w:tabs>
             <w:rPr>
@@ -611,15 +793,13 @@
               <w:lang w:eastAsia="de-CH"/>
             </w:rPr>
           </w:pPr>
-          <w:hyperlink w:anchor="_Toc491203192" w:history="1">
+          <w:hyperlink w:anchor="_Toc494347938" w:history="1">
             <w:r>
               <w:rPr>
                 <w:rStyle w:val="Hyperlink"/>
-                <w:rFonts w:ascii="Arial" w:hAnsi="Arial" w:cs="Arial"/>
-                <w:noProof/>
-                <w:lang w:val="fr-CH"/>
-              </w:rPr>
-              <w:t>3.</w:t>
+                <w:noProof/>
+              </w:rPr>
+              <w:t>3.2.</w:t>
             </w:r>
             <w:r>
               <w:rPr>
@@ -634,7 +814,7 @@
                 <w:rStyle w:val="Hyperlink"/>
                 <w:noProof/>
               </w:rPr>
-              <w:t>QUESTION 3 (ca. 100 words):</w:t>
+              <w:t>Start</w:t>
             </w:r>
             <w:r>
               <w:rPr>
@@ -655,7 +835,7 @@
                 <w:noProof/>
                 <w:webHidden/>
               </w:rPr>
-              <w:instrText xml:space="preserve"> PAGEREF _Toc491203192 \h </w:instrText>
+              <w:instrText xml:space="preserve"> PAGEREF _Toc494347938 \h </w:instrText>
             </w:r>
             <w:r>
               <w:rPr>
@@ -675,7 +855,7 @@
                 <w:noProof/>
                 <w:webHidden/>
               </w:rPr>
-              <w:t>1</w:t>
+              <w:t>3</w:t>
             </w:r>
             <w:r>
               <w:rPr>
@@ -690,7 +870,7 @@
           <w:pPr>
             <w:pStyle w:val="Verzeichnis3"/>
             <w:tabs>
-              <w:tab w:val="left" w:pos="880"/>
+              <w:tab w:val="left" w:pos="1100"/>
               <w:tab w:val="right" w:leader="dot" w:pos="9062"/>
             </w:tabs>
             <w:rPr>
@@ -699,20 +879,531 @@
               <w:lang w:eastAsia="de-CH"/>
             </w:rPr>
           </w:pPr>
-          <w:hyperlink w:anchor="_Toc491203193" w:history="1">
+          <w:hyperlink w:anchor="_Toc494347939" w:history="1">
             <w:r>
               <w:rPr>
                 <w:rStyle w:val="Hyperlink"/>
-                <w:rFonts w:ascii="Arial" w:hAnsi="Arial" w:cs="Arial"/>
+                <w:noProof/>
+              </w:rPr>
+              <w:t>3.3.</w:t>
+            </w:r>
+            <w:r>
+              <w:rPr>
+                <w:rFonts w:eastAsiaTheme="minorEastAsia"/>
+                <w:noProof/>
+                <w:lang w:eastAsia="de-CH"/>
+              </w:rPr>
+              <w:tab/>
+            </w:r>
+            <w:r>
+              <w:rPr>
+                <w:rStyle w:val="Hyperlink"/>
+                <w:noProof/>
+              </w:rPr>
+              <w:t>Hindernis Treppe</w:t>
+            </w:r>
+            <w:r>
+              <w:rPr>
+                <w:noProof/>
+                <w:webHidden/>
+              </w:rPr>
+              <w:tab/>
+            </w:r>
+            <w:r>
+              <w:rPr>
+                <w:noProof/>
+                <w:webHidden/>
+              </w:rPr>
+              <w:fldChar w:fldCharType="begin"/>
+            </w:r>
+            <w:r>
+              <w:rPr>
+                <w:noProof/>
+                <w:webHidden/>
+              </w:rPr>
+              <w:instrText xml:space="preserve"> PAGEREF _Toc494347939 \h </w:instrText>
+            </w:r>
+            <w:r>
+              <w:rPr>
+                <w:noProof/>
+                <w:webHidden/>
+              </w:rPr>
+            </w:r>
+            <w:r>
+              <w:rPr>
+                <w:noProof/>
+                <w:webHidden/>
+              </w:rPr>
+              <w:fldChar w:fldCharType="separate"/>
+            </w:r>
+            <w:r>
+              <w:rPr>
+                <w:noProof/>
+                <w:webHidden/>
+              </w:rPr>
+              <w:t>3</w:t>
+            </w:r>
+            <w:r>
+              <w:rPr>
+                <w:noProof/>
+                <w:webHidden/>
+              </w:rPr>
+              <w:fldChar w:fldCharType="end"/>
+            </w:r>
+          </w:hyperlink>
+        </w:p>
+        <w:p>
+          <w:pPr>
+            <w:pStyle w:val="Verzeichnis3"/>
+            <w:tabs>
+              <w:tab w:val="left" w:pos="1100"/>
+              <w:tab w:val="right" w:leader="dot" w:pos="9062"/>
+            </w:tabs>
+            <w:rPr>
+              <w:rFonts w:eastAsiaTheme="minorEastAsia"/>
+              <w:noProof/>
+              <w:lang w:eastAsia="de-CH"/>
+            </w:rPr>
+          </w:pPr>
+          <w:hyperlink w:anchor="_Toc494347940" w:history="1">
+            <w:r>
+              <w:rPr>
+                <w:rStyle w:val="Hyperlink"/>
+                <w:noProof/>
+              </w:rPr>
+              <w:t>3.4.</w:t>
+            </w:r>
+            <w:r>
+              <w:rPr>
+                <w:rFonts w:eastAsiaTheme="minorEastAsia"/>
+                <w:noProof/>
+                <w:lang w:eastAsia="de-CH"/>
+              </w:rPr>
+              <w:tab/>
+            </w:r>
+            <w:r>
+              <w:rPr>
+                <w:rStyle w:val="Hyperlink"/>
+                <w:noProof/>
+              </w:rPr>
+              <w:t>Hindernis Verschränkung</w:t>
+            </w:r>
+            <w:r>
+              <w:rPr>
+                <w:noProof/>
+                <w:webHidden/>
+              </w:rPr>
+              <w:tab/>
+            </w:r>
+            <w:r>
+              <w:rPr>
+                <w:noProof/>
+                <w:webHidden/>
+              </w:rPr>
+              <w:fldChar w:fldCharType="begin"/>
+            </w:r>
+            <w:r>
+              <w:rPr>
+                <w:noProof/>
+                <w:webHidden/>
+              </w:rPr>
+              <w:instrText xml:space="preserve"> PAGEREF _Toc494347940 \h </w:instrText>
+            </w:r>
+            <w:r>
+              <w:rPr>
+                <w:noProof/>
+                <w:webHidden/>
+              </w:rPr>
+            </w:r>
+            <w:r>
+              <w:rPr>
+                <w:noProof/>
+                <w:webHidden/>
+              </w:rPr>
+              <w:fldChar w:fldCharType="separate"/>
+            </w:r>
+            <w:r>
+              <w:rPr>
+                <w:noProof/>
+                <w:webHidden/>
+              </w:rPr>
+              <w:t>4</w:t>
+            </w:r>
+            <w:r>
+              <w:rPr>
+                <w:noProof/>
+                <w:webHidden/>
+              </w:rPr>
+              <w:fldChar w:fldCharType="end"/>
+            </w:r>
+          </w:hyperlink>
+        </w:p>
+        <w:p>
+          <w:pPr>
+            <w:pStyle w:val="Verzeichnis3"/>
+            <w:tabs>
+              <w:tab w:val="left" w:pos="1100"/>
+              <w:tab w:val="right" w:leader="dot" w:pos="9062"/>
+            </w:tabs>
+            <w:rPr>
+              <w:rFonts w:eastAsiaTheme="minorEastAsia"/>
+              <w:noProof/>
+              <w:lang w:eastAsia="de-CH"/>
+            </w:rPr>
+          </w:pPr>
+          <w:hyperlink w:anchor="_Toc494347941" w:history="1">
+            <w:r>
+              <w:rPr>
+                <w:rStyle w:val="Hyperlink"/>
+                <w:noProof/>
+              </w:rPr>
+              <w:t>3.5.</w:t>
+            </w:r>
+            <w:r>
+              <w:rPr>
+                <w:rFonts w:eastAsiaTheme="minorEastAsia"/>
+                <w:noProof/>
+                <w:lang w:eastAsia="de-CH"/>
+              </w:rPr>
+              <w:tab/>
+            </w:r>
+            <w:r>
+              <w:rPr>
+                <w:rStyle w:val="Hyperlink"/>
+                <w:noProof/>
+              </w:rPr>
+              <w:t>Hindernis Wendebereich und Durchfahrt</w:t>
+            </w:r>
+            <w:r>
+              <w:rPr>
+                <w:noProof/>
+                <w:webHidden/>
+              </w:rPr>
+              <w:tab/>
+            </w:r>
+            <w:r>
+              <w:rPr>
+                <w:noProof/>
+                <w:webHidden/>
+              </w:rPr>
+              <w:fldChar w:fldCharType="begin"/>
+            </w:r>
+            <w:r>
+              <w:rPr>
+                <w:noProof/>
+                <w:webHidden/>
+              </w:rPr>
+              <w:instrText xml:space="preserve"> PAGEREF _Toc494347941 \h </w:instrText>
+            </w:r>
+            <w:r>
+              <w:rPr>
+                <w:noProof/>
+                <w:webHidden/>
+              </w:rPr>
+            </w:r>
+            <w:r>
+              <w:rPr>
+                <w:noProof/>
+                <w:webHidden/>
+              </w:rPr>
+              <w:fldChar w:fldCharType="separate"/>
+            </w:r>
+            <w:r>
+              <w:rPr>
+                <w:noProof/>
+                <w:webHidden/>
+              </w:rPr>
+              <w:t>4</w:t>
+            </w:r>
+            <w:r>
+              <w:rPr>
+                <w:noProof/>
+                <w:webHidden/>
+              </w:rPr>
+              <w:fldChar w:fldCharType="end"/>
+            </w:r>
+          </w:hyperlink>
+        </w:p>
+        <w:p>
+          <w:pPr>
+            <w:pStyle w:val="Verzeichnis3"/>
+            <w:tabs>
+              <w:tab w:val="left" w:pos="1100"/>
+              <w:tab w:val="right" w:leader="dot" w:pos="9062"/>
+            </w:tabs>
+            <w:rPr>
+              <w:rFonts w:eastAsiaTheme="minorEastAsia"/>
+              <w:noProof/>
+              <w:lang w:eastAsia="de-CH"/>
+            </w:rPr>
+          </w:pPr>
+          <w:hyperlink w:anchor="_Toc494347942" w:history="1">
+            <w:r>
+              <w:rPr>
+                <w:rStyle w:val="Hyperlink"/>
+                <w:noProof/>
+              </w:rPr>
+              <w:t>3.6.</w:t>
+            </w:r>
+            <w:r>
+              <w:rPr>
+                <w:rFonts w:eastAsiaTheme="minorEastAsia"/>
+                <w:noProof/>
+                <w:lang w:eastAsia="de-CH"/>
+              </w:rPr>
+              <w:tab/>
+            </w:r>
+            <w:r>
+              <w:rPr>
+                <w:rStyle w:val="Hyperlink"/>
+                <w:noProof/>
+              </w:rPr>
+              <w:t>Hindernis Querbalken</w:t>
+            </w:r>
+            <w:r>
+              <w:rPr>
+                <w:noProof/>
+                <w:webHidden/>
+              </w:rPr>
+              <w:tab/>
+            </w:r>
+            <w:r>
+              <w:rPr>
+                <w:noProof/>
+                <w:webHidden/>
+              </w:rPr>
+              <w:fldChar w:fldCharType="begin"/>
+            </w:r>
+            <w:r>
+              <w:rPr>
+                <w:noProof/>
+                <w:webHidden/>
+              </w:rPr>
+              <w:instrText xml:space="preserve"> PAGEREF _Toc494347942 \h </w:instrText>
+            </w:r>
+            <w:r>
+              <w:rPr>
+                <w:noProof/>
+                <w:webHidden/>
+              </w:rPr>
+            </w:r>
+            <w:r>
+              <w:rPr>
+                <w:noProof/>
+                <w:webHidden/>
+              </w:rPr>
+              <w:fldChar w:fldCharType="separate"/>
+            </w:r>
+            <w:r>
+              <w:rPr>
+                <w:noProof/>
+                <w:webHidden/>
+              </w:rPr>
+              <w:t>4</w:t>
+            </w:r>
+            <w:r>
+              <w:rPr>
+                <w:noProof/>
+                <w:webHidden/>
+              </w:rPr>
+              <w:fldChar w:fldCharType="end"/>
+            </w:r>
+          </w:hyperlink>
+        </w:p>
+        <w:p>
+          <w:pPr>
+            <w:pStyle w:val="Verzeichnis3"/>
+            <w:tabs>
+              <w:tab w:val="left" w:pos="1100"/>
+              <w:tab w:val="right" w:leader="dot" w:pos="9062"/>
+            </w:tabs>
+            <w:rPr>
+              <w:rFonts w:eastAsiaTheme="minorEastAsia"/>
+              <w:noProof/>
+              <w:lang w:eastAsia="de-CH"/>
+            </w:rPr>
+          </w:pPr>
+          <w:hyperlink w:anchor="_Toc494347943" w:history="1">
+            <w:r>
+              <w:rPr>
+                <w:rStyle w:val="Hyperlink"/>
+                <w:noProof/>
+              </w:rPr>
+              <w:t>3.7.</w:t>
+            </w:r>
+            <w:r>
+              <w:rPr>
+                <w:rFonts w:eastAsiaTheme="minorEastAsia"/>
+                <w:noProof/>
+                <w:lang w:eastAsia="de-CH"/>
+              </w:rPr>
+              <w:tab/>
+            </w:r>
+            <w:r>
+              <w:rPr>
+                <w:rStyle w:val="Hyperlink"/>
+                <w:noProof/>
+              </w:rPr>
+              <w:t>Hindernis Wippe</w:t>
+            </w:r>
+            <w:r>
+              <w:rPr>
+                <w:noProof/>
+                <w:webHidden/>
+              </w:rPr>
+              <w:tab/>
+            </w:r>
+            <w:r>
+              <w:rPr>
+                <w:noProof/>
+                <w:webHidden/>
+              </w:rPr>
+              <w:fldChar w:fldCharType="begin"/>
+            </w:r>
+            <w:r>
+              <w:rPr>
+                <w:noProof/>
+                <w:webHidden/>
+              </w:rPr>
+              <w:instrText xml:space="preserve"> PAGEREF _Toc494347943 \h </w:instrText>
+            </w:r>
+            <w:r>
+              <w:rPr>
+                <w:noProof/>
+                <w:webHidden/>
+              </w:rPr>
+            </w:r>
+            <w:r>
+              <w:rPr>
+                <w:noProof/>
+                <w:webHidden/>
+              </w:rPr>
+              <w:fldChar w:fldCharType="separate"/>
+            </w:r>
+            <w:r>
+              <w:rPr>
+                <w:noProof/>
+                <w:webHidden/>
+              </w:rPr>
+              <w:t>4</w:t>
+            </w:r>
+            <w:r>
+              <w:rPr>
+                <w:noProof/>
+                <w:webHidden/>
+              </w:rPr>
+              <w:fldChar w:fldCharType="end"/>
+            </w:r>
+          </w:hyperlink>
+        </w:p>
+        <w:p>
+          <w:pPr>
+            <w:pStyle w:val="Verzeichnis3"/>
+            <w:tabs>
+              <w:tab w:val="left" w:pos="1100"/>
+              <w:tab w:val="right" w:leader="dot" w:pos="9062"/>
+            </w:tabs>
+            <w:rPr>
+              <w:rFonts w:eastAsiaTheme="minorEastAsia"/>
+              <w:noProof/>
+              <w:lang w:eastAsia="de-CH"/>
+            </w:rPr>
+          </w:pPr>
+          <w:hyperlink w:anchor="_Toc494347944" w:history="1">
+            <w:r>
+              <w:rPr>
+                <w:rStyle w:val="Hyperlink"/>
+                <w:noProof/>
+              </w:rPr>
+              <w:t>3.8.</w:t>
+            </w:r>
+            <w:r>
+              <w:rPr>
+                <w:rFonts w:eastAsiaTheme="minorEastAsia"/>
+                <w:noProof/>
+                <w:lang w:eastAsia="de-CH"/>
+              </w:rPr>
+              <w:tab/>
+            </w:r>
+            <w:r>
+              <w:rPr>
+                <w:rStyle w:val="Hyperlink"/>
+                <w:noProof/>
+              </w:rPr>
+              <w:t>Ziel (Lichtschranke)</w:t>
+            </w:r>
+            <w:r>
+              <w:rPr>
+                <w:noProof/>
+                <w:webHidden/>
+              </w:rPr>
+              <w:tab/>
+            </w:r>
+            <w:r>
+              <w:rPr>
+                <w:noProof/>
+                <w:webHidden/>
+              </w:rPr>
+              <w:fldChar w:fldCharType="begin"/>
+            </w:r>
+            <w:r>
+              <w:rPr>
+                <w:noProof/>
+                <w:webHidden/>
+              </w:rPr>
+              <w:instrText xml:space="preserve"> PAGEREF _Toc494347944 \h </w:instrText>
+            </w:r>
+            <w:r>
+              <w:rPr>
+                <w:noProof/>
+                <w:webHidden/>
+              </w:rPr>
+            </w:r>
+            <w:r>
+              <w:rPr>
+                <w:noProof/>
+                <w:webHidden/>
+              </w:rPr>
+              <w:fldChar w:fldCharType="separate"/>
+            </w:r>
+            <w:r>
+              <w:rPr>
+                <w:noProof/>
+                <w:webHidden/>
+              </w:rPr>
+              <w:t>5</w:t>
+            </w:r>
+            <w:r>
+              <w:rPr>
+                <w:noProof/>
+                <w:webHidden/>
+              </w:rPr>
+              <w:fldChar w:fldCharType="end"/>
+            </w:r>
+          </w:hyperlink>
+        </w:p>
+        <w:p>
+          <w:pPr>
+            <w:pStyle w:val="Verzeichnis2"/>
+            <w:tabs>
+              <w:tab w:val="left" w:pos="660"/>
+              <w:tab w:val="right" w:leader="dot" w:pos="9062"/>
+            </w:tabs>
+            <w:rPr>
+              <w:noProof/>
+            </w:rPr>
+          </w:pPr>
+          <w:hyperlink w:anchor="_Toc494347945" w:history="1">
+            <w:r>
+              <w:rPr>
+                <w:rStyle w:val="Hyperlink"/>
                 <w:noProof/>
               </w:rPr>
               <w:t>4.</w:t>
             </w:r>
             <w:r>
               <w:rPr>
-                <w:rFonts w:eastAsiaTheme="minorEastAsia"/>
-                <w:noProof/>
-                <w:lang w:eastAsia="de-CH"/>
+                <w:noProof/>
               </w:rPr>
               <w:tab/>
             </w:r>
@@ -721,7 +1412,7 @@
                 <w:rStyle w:val="Hyperlink"/>
                 <w:noProof/>
               </w:rPr>
-              <w:t>QUESTION 4 (ca. 150 words):</w:t>
+              <w:t>Erkennung und Darstellung der Ziffer</w:t>
             </w:r>
             <w:r>
               <w:rPr>
@@ -742,7 +1433,7 @@
                 <w:noProof/>
                 <w:webHidden/>
               </w:rPr>
-              <w:instrText xml:space="preserve"> PAGEREF _Toc491203193 \h </w:instrText>
+              <w:instrText xml:space="preserve"> PAGEREF _Toc494347945 \h </w:instrText>
             </w:r>
             <w:r>
               <w:rPr>
@@ -762,7 +1453,743 @@
                 <w:noProof/>
                 <w:webHidden/>
               </w:rPr>
-              <w:t>1</w:t>
+              <w:t>5</w:t>
+            </w:r>
+            <w:r>
+              <w:rPr>
+                <w:noProof/>
+                <w:webHidden/>
+              </w:rPr>
+              <w:fldChar w:fldCharType="end"/>
+            </w:r>
+          </w:hyperlink>
+        </w:p>
+        <w:p>
+          <w:pPr>
+            <w:pStyle w:val="Verzeichnis2"/>
+            <w:tabs>
+              <w:tab w:val="left" w:pos="660"/>
+              <w:tab w:val="right" w:leader="dot" w:pos="9062"/>
+            </w:tabs>
+            <w:rPr>
+              <w:noProof/>
+            </w:rPr>
+          </w:pPr>
+          <w:hyperlink w:anchor="_Toc494347946" w:history="1">
+            <w:r>
+              <w:rPr>
+                <w:rStyle w:val="Hyperlink"/>
+                <w:noProof/>
+              </w:rPr>
+              <w:t>5.</w:t>
+            </w:r>
+            <w:r>
+              <w:rPr>
+                <w:noProof/>
+              </w:rPr>
+              <w:tab/>
+            </w:r>
+            <w:r>
+              <w:rPr>
+                <w:rStyle w:val="Hyperlink"/>
+                <w:noProof/>
+              </w:rPr>
+              <w:t>Tastenfeld</w:t>
+            </w:r>
+            <w:r>
+              <w:rPr>
+                <w:noProof/>
+                <w:webHidden/>
+              </w:rPr>
+              <w:tab/>
+            </w:r>
+            <w:r>
+              <w:rPr>
+                <w:noProof/>
+                <w:webHidden/>
+              </w:rPr>
+              <w:fldChar w:fldCharType="begin"/>
+            </w:r>
+            <w:r>
+              <w:rPr>
+                <w:noProof/>
+                <w:webHidden/>
+              </w:rPr>
+              <w:instrText xml:space="preserve"> PAGEREF _Toc494347946 \h </w:instrText>
+            </w:r>
+            <w:r>
+              <w:rPr>
+                <w:noProof/>
+                <w:webHidden/>
+              </w:rPr>
+            </w:r>
+            <w:r>
+              <w:rPr>
+                <w:noProof/>
+                <w:webHidden/>
+              </w:rPr>
+              <w:fldChar w:fldCharType="separate"/>
+            </w:r>
+            <w:r>
+              <w:rPr>
+                <w:noProof/>
+                <w:webHidden/>
+              </w:rPr>
+              <w:t>5</w:t>
+            </w:r>
+            <w:r>
+              <w:rPr>
+                <w:noProof/>
+                <w:webHidden/>
+              </w:rPr>
+              <w:fldChar w:fldCharType="end"/>
+            </w:r>
+          </w:hyperlink>
+        </w:p>
+        <w:p>
+          <w:pPr>
+            <w:pStyle w:val="Verzeichnis2"/>
+            <w:tabs>
+              <w:tab w:val="left" w:pos="660"/>
+              <w:tab w:val="right" w:leader="dot" w:pos="9062"/>
+            </w:tabs>
+            <w:rPr>
+              <w:noProof/>
+            </w:rPr>
+          </w:pPr>
+          <w:hyperlink w:anchor="_Toc494347947" w:history="1">
+            <w:r>
+              <w:rPr>
+                <w:rStyle w:val="Hyperlink"/>
+                <w:noProof/>
+              </w:rPr>
+              <w:t>6.</w:t>
+            </w:r>
+            <w:r>
+              <w:rPr>
+                <w:noProof/>
+              </w:rPr>
+              <w:tab/>
+            </w:r>
+            <w:r>
+              <w:rPr>
+                <w:rStyle w:val="Hyperlink"/>
+                <w:noProof/>
+              </w:rPr>
+              <w:t>Kugeltransport</w:t>
+            </w:r>
+            <w:r>
+              <w:rPr>
+                <w:noProof/>
+                <w:webHidden/>
+              </w:rPr>
+              <w:tab/>
+            </w:r>
+            <w:r>
+              <w:rPr>
+                <w:noProof/>
+                <w:webHidden/>
+              </w:rPr>
+              <w:fldChar w:fldCharType="begin"/>
+            </w:r>
+            <w:r>
+              <w:rPr>
+                <w:noProof/>
+                <w:webHidden/>
+              </w:rPr>
+              <w:instrText xml:space="preserve"> PAGEREF _Toc494347947 \h </w:instrText>
+            </w:r>
+            <w:r>
+              <w:rPr>
+                <w:noProof/>
+                <w:webHidden/>
+              </w:rPr>
+            </w:r>
+            <w:r>
+              <w:rPr>
+                <w:noProof/>
+                <w:webHidden/>
+              </w:rPr>
+              <w:fldChar w:fldCharType="separate"/>
+            </w:r>
+            <w:r>
+              <w:rPr>
+                <w:noProof/>
+                <w:webHidden/>
+              </w:rPr>
+              <w:t>5</w:t>
+            </w:r>
+            <w:r>
+              <w:rPr>
+                <w:noProof/>
+                <w:webHidden/>
+              </w:rPr>
+              <w:fldChar w:fldCharType="end"/>
+            </w:r>
+          </w:hyperlink>
+        </w:p>
+        <w:p>
+          <w:pPr>
+            <w:pStyle w:val="Verzeichnis2"/>
+            <w:tabs>
+              <w:tab w:val="left" w:pos="660"/>
+              <w:tab w:val="right" w:leader="dot" w:pos="9062"/>
+            </w:tabs>
+            <w:rPr>
+              <w:noProof/>
+            </w:rPr>
+          </w:pPr>
+          <w:hyperlink w:anchor="_Toc494347948" w:history="1">
+            <w:r>
+              <w:rPr>
+                <w:rStyle w:val="Hyperlink"/>
+                <w:noProof/>
+              </w:rPr>
+              <w:t>7.</w:t>
+            </w:r>
+            <w:r>
+              <w:rPr>
+                <w:noProof/>
+              </w:rPr>
+              <w:tab/>
+            </w:r>
+            <w:r>
+              <w:rPr>
+                <w:rStyle w:val="Hyperlink"/>
+                <w:noProof/>
+              </w:rPr>
+              <w:t>Geräteanforderungen</w:t>
+            </w:r>
+            <w:r>
+              <w:rPr>
+                <w:noProof/>
+                <w:webHidden/>
+              </w:rPr>
+              <w:tab/>
+            </w:r>
+            <w:r>
+              <w:rPr>
+                <w:noProof/>
+                <w:webHidden/>
+              </w:rPr>
+              <w:fldChar w:fldCharType="begin"/>
+            </w:r>
+            <w:r>
+              <w:rPr>
+                <w:noProof/>
+                <w:webHidden/>
+              </w:rPr>
+              <w:instrText xml:space="preserve"> PAGEREF _Toc494347948 \h </w:instrText>
+            </w:r>
+            <w:r>
+              <w:rPr>
+                <w:noProof/>
+                <w:webHidden/>
+              </w:rPr>
+            </w:r>
+            <w:r>
+              <w:rPr>
+                <w:noProof/>
+                <w:webHidden/>
+              </w:rPr>
+              <w:fldChar w:fldCharType="separate"/>
+            </w:r>
+            <w:r>
+              <w:rPr>
+                <w:noProof/>
+                <w:webHidden/>
+              </w:rPr>
+              <w:t>6</w:t>
+            </w:r>
+            <w:r>
+              <w:rPr>
+                <w:noProof/>
+                <w:webHidden/>
+              </w:rPr>
+              <w:fldChar w:fldCharType="end"/>
+            </w:r>
+          </w:hyperlink>
+        </w:p>
+        <w:p>
+          <w:pPr>
+            <w:pStyle w:val="Verzeichnis2"/>
+            <w:tabs>
+              <w:tab w:val="left" w:pos="660"/>
+              <w:tab w:val="right" w:leader="dot" w:pos="9062"/>
+            </w:tabs>
+            <w:rPr>
+              <w:noProof/>
+            </w:rPr>
+          </w:pPr>
+          <w:hyperlink w:anchor="_Toc494347949" w:history="1">
+            <w:r>
+              <w:rPr>
+                <w:rStyle w:val="Hyperlink"/>
+                <w:noProof/>
+              </w:rPr>
+              <w:t>8.</w:t>
+            </w:r>
+            <w:r>
+              <w:rPr>
+                <w:noProof/>
+              </w:rPr>
+              <w:tab/>
+            </w:r>
+            <w:r>
+              <w:rPr>
+                <w:rStyle w:val="Hyperlink"/>
+                <w:noProof/>
+              </w:rPr>
+              <w:t>Wettbewerb</w:t>
+            </w:r>
+            <w:r>
+              <w:rPr>
+                <w:noProof/>
+                <w:webHidden/>
+              </w:rPr>
+              <w:tab/>
+            </w:r>
+            <w:r>
+              <w:rPr>
+                <w:noProof/>
+                <w:webHidden/>
+              </w:rPr>
+              <w:fldChar w:fldCharType="begin"/>
+            </w:r>
+            <w:r>
+              <w:rPr>
+                <w:noProof/>
+                <w:webHidden/>
+              </w:rPr>
+              <w:instrText xml:space="preserve"> PAGEREF _Toc494347949 \h </w:instrText>
+            </w:r>
+            <w:r>
+              <w:rPr>
+                <w:noProof/>
+                <w:webHidden/>
+              </w:rPr>
+            </w:r>
+            <w:r>
+              <w:rPr>
+                <w:noProof/>
+                <w:webHidden/>
+              </w:rPr>
+              <w:fldChar w:fldCharType="separate"/>
+            </w:r>
+            <w:r>
+              <w:rPr>
+                <w:noProof/>
+                <w:webHidden/>
+              </w:rPr>
+              <w:t>7</w:t>
+            </w:r>
+            <w:r>
+              <w:rPr>
+                <w:noProof/>
+                <w:webHidden/>
+              </w:rPr>
+              <w:fldChar w:fldCharType="end"/>
+            </w:r>
+          </w:hyperlink>
+        </w:p>
+        <w:p>
+          <w:pPr>
+            <w:pStyle w:val="Verzeichnis2"/>
+            <w:tabs>
+              <w:tab w:val="right" w:leader="dot" w:pos="9062"/>
+            </w:tabs>
+            <w:rPr>
+              <w:noProof/>
+            </w:rPr>
+          </w:pPr>
+          <w:hyperlink w:anchor="_Toc494347950" w:history="1">
+            <w:r>
+              <w:rPr>
+                <w:rStyle w:val="Hyperlink"/>
+                <w:noProof/>
+              </w:rPr>
+              <w:t>8.1.</w:t>
+            </w:r>
+            <w:r>
+              <w:rPr>
+                <w:noProof/>
+                <w:webHidden/>
+              </w:rPr>
+              <w:tab/>
+            </w:r>
+            <w:r>
+              <w:rPr>
+                <w:noProof/>
+                <w:webHidden/>
+              </w:rPr>
+              <w:fldChar w:fldCharType="begin"/>
+            </w:r>
+            <w:r>
+              <w:rPr>
+                <w:noProof/>
+                <w:webHidden/>
+              </w:rPr>
+              <w:instrText xml:space="preserve"> PAGEREF _Toc494347950 \h </w:instrText>
+            </w:r>
+            <w:r>
+              <w:rPr>
+                <w:noProof/>
+                <w:webHidden/>
+              </w:rPr>
+            </w:r>
+            <w:r>
+              <w:rPr>
+                <w:noProof/>
+                <w:webHidden/>
+              </w:rPr>
+              <w:fldChar w:fldCharType="separate"/>
+            </w:r>
+            <w:r>
+              <w:rPr>
+                <w:noProof/>
+                <w:webHidden/>
+              </w:rPr>
+              <w:t>7</w:t>
+            </w:r>
+            <w:r>
+              <w:rPr>
+                <w:noProof/>
+                <w:webHidden/>
+              </w:rPr>
+              <w:fldChar w:fldCharType="end"/>
+            </w:r>
+          </w:hyperlink>
+        </w:p>
+        <w:p>
+          <w:pPr>
+            <w:pStyle w:val="Verzeichnis2"/>
+            <w:tabs>
+              <w:tab w:val="right" w:leader="dot" w:pos="9062"/>
+            </w:tabs>
+            <w:rPr>
+              <w:noProof/>
+            </w:rPr>
+          </w:pPr>
+          <w:hyperlink w:anchor="_Toc494347951" w:history="1">
+            <w:r>
+              <w:rPr>
+                <w:rStyle w:val="Hyperlink"/>
+                <w:noProof/>
+              </w:rPr>
+              <w:t>8.2.</w:t>
+            </w:r>
+            <w:r>
+              <w:rPr>
+                <w:noProof/>
+                <w:webHidden/>
+              </w:rPr>
+              <w:tab/>
+            </w:r>
+            <w:r>
+              <w:rPr>
+                <w:noProof/>
+                <w:webHidden/>
+              </w:rPr>
+              <w:fldChar w:fldCharType="begin"/>
+            </w:r>
+            <w:r>
+              <w:rPr>
+                <w:noProof/>
+                <w:webHidden/>
+              </w:rPr>
+              <w:instrText xml:space="preserve"> PAGEREF _Toc494347951 \h </w:instrText>
+            </w:r>
+            <w:r>
+              <w:rPr>
+                <w:noProof/>
+                <w:webHidden/>
+              </w:rPr>
+            </w:r>
+            <w:r>
+              <w:rPr>
+                <w:noProof/>
+                <w:webHidden/>
+              </w:rPr>
+              <w:fldChar w:fldCharType="separate"/>
+            </w:r>
+            <w:r>
+              <w:rPr>
+                <w:noProof/>
+                <w:webHidden/>
+              </w:rPr>
+              <w:t>7</w:t>
+            </w:r>
+            <w:r>
+              <w:rPr>
+                <w:noProof/>
+                <w:webHidden/>
+              </w:rPr>
+              <w:fldChar w:fldCharType="end"/>
+            </w:r>
+          </w:hyperlink>
+        </w:p>
+        <w:p>
+          <w:pPr>
+            <w:pStyle w:val="Verzeichnis2"/>
+            <w:tabs>
+              <w:tab w:val="right" w:leader="dot" w:pos="9062"/>
+            </w:tabs>
+            <w:rPr>
+              <w:noProof/>
+            </w:rPr>
+          </w:pPr>
+          <w:hyperlink w:anchor="_Toc494347952" w:history="1">
+            <w:r>
+              <w:rPr>
+                <w:rStyle w:val="Hyperlink"/>
+                <w:noProof/>
+              </w:rPr>
+              <w:t>8.3.</w:t>
+            </w:r>
+            <w:r>
+              <w:rPr>
+                <w:noProof/>
+                <w:webHidden/>
+              </w:rPr>
+              <w:tab/>
+            </w:r>
+            <w:r>
+              <w:rPr>
+                <w:noProof/>
+                <w:webHidden/>
+              </w:rPr>
+              <w:fldChar w:fldCharType="begin"/>
+            </w:r>
+            <w:r>
+              <w:rPr>
+                <w:noProof/>
+                <w:webHidden/>
+              </w:rPr>
+              <w:instrText xml:space="preserve"> PAGEREF _Toc494347952 \h </w:instrText>
+            </w:r>
+            <w:r>
+              <w:rPr>
+                <w:noProof/>
+                <w:webHidden/>
+              </w:rPr>
+            </w:r>
+            <w:r>
+              <w:rPr>
+                <w:noProof/>
+                <w:webHidden/>
+              </w:rPr>
+              <w:fldChar w:fldCharType="separate"/>
+            </w:r>
+            <w:r>
+              <w:rPr>
+                <w:noProof/>
+                <w:webHidden/>
+              </w:rPr>
+              <w:t>7</w:t>
+            </w:r>
+            <w:r>
+              <w:rPr>
+                <w:noProof/>
+                <w:webHidden/>
+              </w:rPr>
+              <w:fldChar w:fldCharType="end"/>
+            </w:r>
+          </w:hyperlink>
+        </w:p>
+        <w:p>
+          <w:pPr>
+            <w:pStyle w:val="Verzeichnis2"/>
+            <w:tabs>
+              <w:tab w:val="right" w:leader="dot" w:pos="9062"/>
+            </w:tabs>
+            <w:rPr>
+              <w:noProof/>
+            </w:rPr>
+          </w:pPr>
+          <w:hyperlink w:anchor="_Toc494347953" w:history="1">
+            <w:r>
+              <w:rPr>
+                <w:rStyle w:val="Hyperlink"/>
+                <w:noProof/>
+              </w:rPr>
+              <w:t>8.4.</w:t>
+            </w:r>
+            <w:r>
+              <w:rPr>
+                <w:noProof/>
+                <w:webHidden/>
+              </w:rPr>
+              <w:tab/>
+            </w:r>
+            <w:r>
+              <w:rPr>
+                <w:noProof/>
+                <w:webHidden/>
+              </w:rPr>
+              <w:fldChar w:fldCharType="begin"/>
+            </w:r>
+            <w:r>
+              <w:rPr>
+                <w:noProof/>
+                <w:webHidden/>
+              </w:rPr>
+              <w:instrText xml:space="preserve"> PAGEREF _Toc494347953 \h </w:instrText>
+            </w:r>
+            <w:r>
+              <w:rPr>
+                <w:noProof/>
+                <w:webHidden/>
+              </w:rPr>
+            </w:r>
+            <w:r>
+              <w:rPr>
+                <w:noProof/>
+                <w:webHidden/>
+              </w:rPr>
+              <w:fldChar w:fldCharType="separate"/>
+            </w:r>
+            <w:r>
+              <w:rPr>
+                <w:noProof/>
+                <w:webHidden/>
+              </w:rPr>
+              <w:t>7</w:t>
+            </w:r>
+            <w:r>
+              <w:rPr>
+                <w:noProof/>
+                <w:webHidden/>
+              </w:rPr>
+              <w:fldChar w:fldCharType="end"/>
+            </w:r>
+          </w:hyperlink>
+        </w:p>
+        <w:p>
+          <w:pPr>
+            <w:pStyle w:val="Verzeichnis2"/>
+            <w:tabs>
+              <w:tab w:val="right" w:leader="dot" w:pos="9062"/>
+            </w:tabs>
+            <w:rPr>
+              <w:noProof/>
+            </w:rPr>
+          </w:pPr>
+          <w:hyperlink w:anchor="_Toc494347954" w:history="1">
+            <w:r>
+              <w:rPr>
+                <w:rStyle w:val="Hyperlink"/>
+                <w:noProof/>
+              </w:rPr>
+              <w:t>8.5.</w:t>
+            </w:r>
+            <w:r>
+              <w:rPr>
+                <w:noProof/>
+                <w:webHidden/>
+              </w:rPr>
+              <w:tab/>
+            </w:r>
+            <w:r>
+              <w:rPr>
+                <w:noProof/>
+                <w:webHidden/>
+              </w:rPr>
+              <w:fldChar w:fldCharType="begin"/>
+            </w:r>
+            <w:r>
+              <w:rPr>
+                <w:noProof/>
+                <w:webHidden/>
+              </w:rPr>
+              <w:instrText xml:space="preserve"> PAGEREF _Toc494347954 \h </w:instrText>
+            </w:r>
+            <w:r>
+              <w:rPr>
+                <w:noProof/>
+                <w:webHidden/>
+              </w:rPr>
+            </w:r>
+            <w:r>
+              <w:rPr>
+                <w:noProof/>
+                <w:webHidden/>
+              </w:rPr>
+              <w:fldChar w:fldCharType="separate"/>
+            </w:r>
+            <w:r>
+              <w:rPr>
+                <w:noProof/>
+                <w:webHidden/>
+              </w:rPr>
+              <w:t>7</w:t>
+            </w:r>
+            <w:r>
+              <w:rPr>
+                <w:noProof/>
+                <w:webHidden/>
+              </w:rPr>
+              <w:fldChar w:fldCharType="end"/>
+            </w:r>
+          </w:hyperlink>
+        </w:p>
+        <w:p>
+          <w:pPr>
+            <w:pStyle w:val="Verzeichnis2"/>
+            <w:tabs>
+              <w:tab w:val="right" w:leader="dot" w:pos="9062"/>
+            </w:tabs>
+            <w:rPr>
+              <w:noProof/>
+            </w:rPr>
+          </w:pPr>
+          <w:hyperlink w:anchor="_Toc494347955" w:history="1">
+            <w:r>
+              <w:rPr>
+                <w:rStyle w:val="Hyperlink"/>
+                <w:noProof/>
+              </w:rPr>
+              <w:t>8.6.</w:t>
+            </w:r>
+            <w:r>
+              <w:rPr>
+                <w:noProof/>
+                <w:webHidden/>
+              </w:rPr>
+              <w:tab/>
+            </w:r>
+            <w:r>
+              <w:rPr>
+                <w:noProof/>
+                <w:webHidden/>
+              </w:rPr>
+              <w:fldChar w:fldCharType="begin"/>
+            </w:r>
+            <w:r>
+              <w:rPr>
+                <w:noProof/>
+                <w:webHidden/>
+              </w:rPr>
+              <w:instrText xml:space="preserve"> PAGEREF _Toc494347955 \h </w:instrText>
+            </w:r>
+            <w:r>
+              <w:rPr>
+                <w:noProof/>
+                <w:webHidden/>
+              </w:rPr>
+            </w:r>
+            <w:r>
+              <w:rPr>
+                <w:noProof/>
+                <w:webHidden/>
+              </w:rPr>
+              <w:fldChar w:fldCharType="separate"/>
+            </w:r>
+            <w:r>
+              <w:rPr>
+                <w:noProof/>
+                <w:webHidden/>
+              </w:rPr>
+              <w:t>7</w:t>
             </w:r>
             <w:r>
               <w:rPr>
@@ -977,7 +2404,8 @@
           <w:b/>
         </w:rPr>
       </w:pPr>
-      <w:bookmarkStart w:id="0" w:name="_Toc464200477"/>
+      <w:bookmarkStart w:id="1" w:name="_Toc464200477"/>
+      <w:bookmarkStart w:id="2" w:name="_Toc494347933"/>
       <w:r>
         <w:rPr>
           <w:b/>
@@ -986,7 +2414,8 @@
         <w:lastRenderedPageBreak/>
         <w:t>Produktanforderungen</w:t>
       </w:r>
-      <w:bookmarkEnd w:id="0"/>
+      <w:bookmarkEnd w:id="1"/>
+      <w:bookmarkEnd w:id="2"/>
     </w:p>
     <w:p>
       <w:pPr>
@@ -1097,7 +2526,8 @@
           <w:szCs w:val="28"/>
         </w:rPr>
       </w:pPr>
-      <w:bookmarkStart w:id="1" w:name="_Toc464200478"/>
+      <w:bookmarkStart w:id="3" w:name="_Toc464200478"/>
+      <w:bookmarkStart w:id="4" w:name="_Toc494347934"/>
       <w:r>
         <w:rPr>
           <w:sz w:val="28"/>
@@ -1105,7 +2535,8 @@
         </w:rPr>
         <w:t>Allgemeine Anforderungen</w:t>
       </w:r>
-      <w:bookmarkEnd w:id="1"/>
+      <w:bookmarkEnd w:id="3"/>
+      <w:bookmarkEnd w:id="4"/>
     </w:p>
     <w:tbl>
       <w:tblPr>
@@ -1693,15 +3124,7 @@
               <w:rPr>
                 <w:rFonts w:ascii="Tahoma" w:hAnsi="Tahoma" w:cs="Tahoma"/>
               </w:rPr>
-              <w:t>Die Teilprobleme werden unabhängig mit ein</w:t>
-            </w:r>
-            <w:bookmarkStart w:id="2" w:name="_GoBack"/>
-            <w:bookmarkEnd w:id="2"/>
-            <w:r>
-              <w:rPr>
-                <w:rFonts w:ascii="Tahoma" w:hAnsi="Tahoma" w:cs="Tahoma"/>
-              </w:rPr>
-              <w:t>em Prototyp getestet bis Dezember 2016</w:t>
+              <w:t>Die Teilprobleme werden unabhängig mit einem Prototyp getestet bis Dezember 2016</w:t>
             </w:r>
           </w:p>
         </w:tc>
@@ -1741,7 +3164,8 @@
         <w:spacing w:line="360" w:lineRule="auto"/>
         <w:ind w:left="283" w:hanging="357"/>
       </w:pPr>
-      <w:bookmarkStart w:id="3" w:name="_Toc464200479"/>
+      <w:bookmarkStart w:id="5" w:name="_Toc464200479"/>
+      <w:bookmarkStart w:id="6" w:name="_Toc494347935"/>
       <w:r>
         <w:rPr>
           <w:sz w:val="28"/>
@@ -1749,7 +3173,8 @@
         </w:rPr>
         <w:t>Ressourcen</w:t>
       </w:r>
-      <w:bookmarkEnd w:id="3"/>
+      <w:bookmarkEnd w:id="5"/>
+      <w:bookmarkEnd w:id="6"/>
     </w:p>
     <w:tbl>
       <w:tblPr>
@@ -2506,7 +3931,8 @@
           <w:szCs w:val="28"/>
         </w:rPr>
       </w:pPr>
-      <w:bookmarkStart w:id="4" w:name="_Toc464200480"/>
+      <w:bookmarkStart w:id="7" w:name="_Toc464200480"/>
+      <w:bookmarkStart w:id="8" w:name="_Toc494347936"/>
       <w:r>
         <w:rPr>
           <w:sz w:val="28"/>
@@ -2514,7 +3940,8 @@
         </w:rPr>
         <w:t>Parcours</w:t>
       </w:r>
-      <w:bookmarkEnd w:id="4"/>
+      <w:bookmarkEnd w:id="7"/>
+      <w:bookmarkEnd w:id="8"/>
     </w:p>
     <w:p>
       <w:pPr>
@@ -2526,11 +3953,13 @@
         <w:spacing w:line="360" w:lineRule="auto"/>
         <w:ind w:left="283" w:hanging="357"/>
       </w:pPr>
-      <w:bookmarkStart w:id="5" w:name="_Toc464200481"/>
+      <w:bookmarkStart w:id="9" w:name="_Toc464200481"/>
+      <w:bookmarkStart w:id="10" w:name="_Toc494347937"/>
       <w:r>
         <w:t>Allgemein</w:t>
       </w:r>
-      <w:bookmarkEnd w:id="5"/>
+      <w:bookmarkEnd w:id="9"/>
+      <w:bookmarkEnd w:id="10"/>
       <w:r>
         <w:t xml:space="preserve"> </w:t>
       </w:r>
@@ -3521,11 +4950,13 @@
         <w:spacing w:line="360" w:lineRule="auto"/>
         <w:ind w:left="283" w:hanging="357"/>
       </w:pPr>
-      <w:bookmarkStart w:id="6" w:name="_Toc464200482"/>
+      <w:bookmarkStart w:id="11" w:name="_Toc464200482"/>
+      <w:bookmarkStart w:id="12" w:name="_Toc494347938"/>
       <w:r>
         <w:t>Start</w:t>
       </w:r>
-      <w:bookmarkEnd w:id="6"/>
+      <w:bookmarkEnd w:id="11"/>
+      <w:bookmarkEnd w:id="12"/>
     </w:p>
     <w:tbl>
       <w:tblPr>
@@ -4480,11 +5911,13 @@
         <w:spacing w:line="360" w:lineRule="auto"/>
         <w:ind w:left="283" w:hanging="357"/>
       </w:pPr>
-      <w:bookmarkStart w:id="7" w:name="_Toc464200483"/>
+      <w:bookmarkStart w:id="13" w:name="_Toc464200483"/>
+      <w:bookmarkStart w:id="14" w:name="_Toc494347939"/>
       <w:r>
         <w:t>Hindernis Treppe</w:t>
       </w:r>
-      <w:bookmarkEnd w:id="7"/>
+      <w:bookmarkEnd w:id="13"/>
+      <w:bookmarkEnd w:id="14"/>
     </w:p>
     <w:tbl>
       <w:tblPr>
@@ -5044,14 +6477,16 @@
         <w:spacing w:line="360" w:lineRule="auto"/>
         <w:ind w:left="283" w:hanging="357"/>
       </w:pPr>
-      <w:bookmarkStart w:id="8" w:name="_Toc464200484"/>
+      <w:bookmarkStart w:id="15" w:name="_Toc464200484"/>
+      <w:bookmarkStart w:id="16" w:name="_Toc494347940"/>
       <w:r>
         <w:t>Hindernis Verschränkun</w:t>
       </w:r>
       <w:r>
         <w:t>g</w:t>
       </w:r>
-      <w:bookmarkEnd w:id="8"/>
+      <w:bookmarkEnd w:id="15"/>
+      <w:bookmarkEnd w:id="16"/>
     </w:p>
     <w:tbl>
       <w:tblPr>
@@ -5472,11 +6907,13 @@
         <w:spacing w:line="360" w:lineRule="auto"/>
         <w:ind w:left="283" w:hanging="357"/>
       </w:pPr>
-      <w:bookmarkStart w:id="9" w:name="_Toc464200485"/>
+      <w:bookmarkStart w:id="17" w:name="_Toc464200485"/>
+      <w:bookmarkStart w:id="18" w:name="_Toc494347941"/>
       <w:r>
         <w:t>Hindernis Wendebereich und Durchfahrt</w:t>
       </w:r>
-      <w:bookmarkEnd w:id="9"/>
+      <w:bookmarkEnd w:id="17"/>
+      <w:bookmarkEnd w:id="18"/>
     </w:p>
     <w:tbl>
       <w:tblPr>
@@ -6170,11 +7607,13 @@
         <w:spacing w:line="360" w:lineRule="auto"/>
         <w:ind w:left="283" w:hanging="357"/>
       </w:pPr>
-      <w:bookmarkStart w:id="10" w:name="_Toc464200486"/>
+      <w:bookmarkStart w:id="19" w:name="_Toc464200486"/>
+      <w:bookmarkStart w:id="20" w:name="_Toc494347942"/>
       <w:r>
         <w:t>Hindernis Querbalken</w:t>
       </w:r>
-      <w:bookmarkEnd w:id="10"/>
+      <w:bookmarkEnd w:id="19"/>
+      <w:bookmarkEnd w:id="20"/>
     </w:p>
     <w:tbl>
       <w:tblPr>
@@ -6596,11 +8035,13 @@
         <w:spacing w:line="360" w:lineRule="auto"/>
         <w:ind w:left="283" w:hanging="357"/>
       </w:pPr>
-      <w:bookmarkStart w:id="11" w:name="_Toc464200487"/>
+      <w:bookmarkStart w:id="21" w:name="_Toc464200487"/>
+      <w:bookmarkStart w:id="22" w:name="_Toc494347943"/>
       <w:r>
         <w:t>Hindernis Wippe</w:t>
       </w:r>
-      <w:bookmarkEnd w:id="11"/>
+      <w:bookmarkEnd w:id="21"/>
+      <w:bookmarkEnd w:id="22"/>
     </w:p>
     <w:tbl>
       <w:tblPr>
@@ -6940,12 +8381,14 @@
         <w:spacing w:line="360" w:lineRule="auto"/>
         <w:ind w:left="283" w:hanging="357"/>
       </w:pPr>
-      <w:bookmarkStart w:id="12" w:name="_Toc464200488"/>
+      <w:bookmarkStart w:id="23" w:name="_Toc464200488"/>
+      <w:bookmarkStart w:id="24" w:name="_Toc494347944"/>
       <w:r>
         <w:lastRenderedPageBreak/>
         <w:t>Ziel (Lichtschranke)</w:t>
       </w:r>
-      <w:bookmarkEnd w:id="12"/>
+      <w:bookmarkEnd w:id="23"/>
+      <w:bookmarkEnd w:id="24"/>
     </w:p>
     <w:tbl>
       <w:tblPr>
@@ -7429,7 +8872,8 @@
           <w:szCs w:val="28"/>
         </w:rPr>
       </w:pPr>
-      <w:bookmarkStart w:id="13" w:name="_Toc464200489"/>
+      <w:bookmarkStart w:id="25" w:name="_Toc464200489"/>
+      <w:bookmarkStart w:id="26" w:name="_Toc494347945"/>
       <w:r>
         <w:rPr>
           <w:sz w:val="28"/>
@@ -7437,7 +8881,8 @@
         </w:rPr>
         <w:t>Erkennung und Darstellung der Ziffer</w:t>
       </w:r>
-      <w:bookmarkEnd w:id="13"/>
+      <w:bookmarkEnd w:id="25"/>
+      <w:bookmarkEnd w:id="26"/>
     </w:p>
     <w:tbl>
       <w:tblPr>
@@ -8095,7 +9540,8 @@
           <w:szCs w:val="28"/>
         </w:rPr>
       </w:pPr>
-      <w:bookmarkStart w:id="14" w:name="_Toc464200490"/>
+      <w:bookmarkStart w:id="27" w:name="_Toc464200490"/>
+      <w:bookmarkStart w:id="28" w:name="_Toc494347946"/>
       <w:r>
         <w:rPr>
           <w:sz w:val="28"/>
@@ -8103,7 +9549,8 @@
         </w:rPr>
         <w:t>Tastenfeld</w:t>
       </w:r>
-      <w:bookmarkEnd w:id="14"/>
+      <w:bookmarkEnd w:id="27"/>
+      <w:bookmarkEnd w:id="28"/>
     </w:p>
     <w:tbl>
       <w:tblPr>
@@ -8675,7 +10122,8 @@
           <w:szCs w:val="28"/>
         </w:rPr>
       </w:pPr>
-      <w:bookmarkStart w:id="15" w:name="_Toc464200491"/>
+      <w:bookmarkStart w:id="29" w:name="_Toc464200491"/>
+      <w:bookmarkStart w:id="30" w:name="_Toc494347947"/>
       <w:r>
         <w:rPr>
           <w:sz w:val="28"/>
@@ -8683,7 +10131,8 @@
         </w:rPr>
         <w:t>Kugeltransport</w:t>
       </w:r>
-      <w:bookmarkEnd w:id="15"/>
+      <w:bookmarkEnd w:id="29"/>
+      <w:bookmarkEnd w:id="30"/>
     </w:p>
     <w:tbl>
       <w:tblPr>
@@ -9329,11 +10778,13 @@
           <w:szCs w:val="28"/>
         </w:rPr>
       </w:pPr>
-      <w:bookmarkStart w:id="16" w:name="_Toc464200492"/>
+      <w:bookmarkStart w:id="31" w:name="_Toc464200492"/>
+      <w:bookmarkStart w:id="32" w:name="_Toc494347948"/>
       <w:r>
         <w:t>Geräteanforderungen</w:t>
       </w:r>
-      <w:bookmarkEnd w:id="16"/>
+      <w:bookmarkEnd w:id="31"/>
+      <w:bookmarkEnd w:id="32"/>
     </w:p>
     <w:tbl>
       <w:tblPr>
@@ -10872,10 +12323,12 @@
         <w:spacing w:line="360" w:lineRule="auto"/>
         <w:ind w:left="283" w:hanging="357"/>
       </w:pPr>
+      <w:bookmarkStart w:id="33" w:name="_Toc494347949"/>
       <w:r>
         <w:lastRenderedPageBreak/>
         <w:t>Wettbewerb</w:t>
       </w:r>
+      <w:bookmarkEnd w:id="33"/>
     </w:p>
     <w:tbl>
       <w:tblPr>
@@ -10980,6 +12433,8 @@
               <w:spacing w:line="360" w:lineRule="auto"/>
               <w:outlineLvl w:val="1"/>
             </w:pPr>
+            <w:bookmarkStart w:id="34" w:name="_Toc494347950"/>
+            <w:bookmarkEnd w:id="34"/>
           </w:p>
         </w:tc>
         <w:tc>
@@ -11080,6 +12535,8 @@
               <w:spacing w:line="360" w:lineRule="auto"/>
               <w:outlineLvl w:val="1"/>
             </w:pPr>
+            <w:bookmarkStart w:id="35" w:name="_Toc494347951"/>
+            <w:bookmarkEnd w:id="35"/>
           </w:p>
         </w:tc>
         <w:tc>
@@ -11161,6 +12618,8 @@
               <w:spacing w:line="360" w:lineRule="auto"/>
               <w:outlineLvl w:val="1"/>
             </w:pPr>
+            <w:bookmarkStart w:id="36" w:name="_Toc494347952"/>
+            <w:bookmarkEnd w:id="36"/>
           </w:p>
         </w:tc>
         <w:tc>
@@ -11263,6 +12722,8 @@
               <w:spacing w:line="360" w:lineRule="auto"/>
               <w:outlineLvl w:val="1"/>
             </w:pPr>
+            <w:bookmarkStart w:id="37" w:name="_Toc494347953"/>
+            <w:bookmarkEnd w:id="37"/>
           </w:p>
         </w:tc>
         <w:tc>
@@ -11334,6 +12795,8 @@
               <w:spacing w:line="360" w:lineRule="auto"/>
               <w:outlineLvl w:val="1"/>
             </w:pPr>
+            <w:bookmarkStart w:id="38" w:name="_Toc494347954"/>
+            <w:bookmarkEnd w:id="38"/>
           </w:p>
         </w:tc>
         <w:tc>
@@ -11393,6 +12856,8 @@
               <w:spacing w:line="360" w:lineRule="auto"/>
               <w:outlineLvl w:val="1"/>
             </w:pPr>
+            <w:bookmarkStart w:id="39" w:name="_Toc494347955"/>
+            <w:bookmarkEnd w:id="39"/>
           </w:p>
         </w:tc>
         <w:tc>
@@ -11762,7 +13227,7 @@
             <w:noProof/>
             <w:lang w:val="de-DE"/>
           </w:rPr>
-          <w:t>7</w:t>
+          <w:t>1</w:t>
         </w:r>
         <w:r>
           <w:fldChar w:fldCharType="end"/>
@@ -11838,7 +13303,7 @@
       </w:sdtPr>
       <w:sdtContent>
         <w:r>
-          <w:t xml:space="preserve">Industriearbeit: PAIND+E1 </w:t>
+          <w:t>Industriearbeit: PAIND+E1</w:t>
         </w:r>
       </w:sdtContent>
     </w:sdt>
@@ -11858,7 +13323,7 @@
       </w:sdtPr>
       <w:sdtContent>
         <w:r>
-          <w:t xml:space="preserve">Anforderungsliste </w:t>
+          <w:t>Anforderungsliste</w:t>
         </w:r>
       </w:sdtContent>
     </w:sdt>
@@ -14835,6 +16300,19 @@
       </w:tcPr>
     </w:tblStylePr>
   </w:style>
+  <w:style w:type="paragraph" w:styleId="Verzeichnis2">
+    <w:name w:val="toc 2"/>
+    <w:basedOn w:val="Standard"/>
+    <w:next w:val="Standard"/>
+    <w:autoRedefine/>
+    <w:uiPriority w:val="39"/>
+    <w:unhideWhenUsed/>
+    <w:rsid w:val="00013FDC"/>
+    <w:pPr>
+      <w:spacing w:after="100"/>
+      <w:ind w:left="220"/>
+    </w:pPr>
+  </w:style>
 </w:styles>
 </file>
 
@@ -15074,7 +16552,7 @@
     <w:charset w:val="00"/>
     <w:family w:val="modern"/>
     <w:pitch w:val="fixed"/>
-    <w:sig w:usb0="E0002AFF" w:usb1="C0007843" w:usb2="00000009" w:usb3="00000000" w:csb0="000001FF" w:csb1="00000000"/>
+    <w:sig w:usb0="E0002EFF" w:usb1="C0007843" w:usb2="00000009" w:usb3="00000000" w:csb0="000001FF" w:csb1="00000000"/>
   </w:font>
   <w:font w:name="Wingdings">
     <w:panose1 w:val="05000000000000000000"/>
@@ -15138,6 +16616,7 @@
   </w:compat>
   <w:rsids>
     <w:rsidRoot w:val="00D64B70"/>
+    <w:rsid w:val="00185CD5"/>
     <w:rsid w:val="00D64B70"/>
   </w:rsids>
   <m:mathPr>
@@ -15570,7 +17049,6 @@
     <w:uiPriority w:val="1"/>
     <w:semiHidden/>
     <w:unhideWhenUsed/>
-    <w:rsid w:val="00D64B70"/>
   </w:style>
   <w:style w:type="table" w:default="1" w:styleId="NormaleTabelle">
     <w:name w:val="Normal Table"/>
@@ -15932,7 +17410,7 @@
 </file>
 
 <file path=customXml/itemProps2.xml><?xml version="1.0" encoding="utf-8"?>
-<ds:datastoreItem xmlns:ds="http://schemas.openxmlformats.org/officeDocument/2006/customXml" ds:itemID="{B1A8CF02-EDEF-4405-BCAB-E2837666FCDB}">
+<ds:datastoreItem xmlns:ds="http://schemas.openxmlformats.org/officeDocument/2006/customXml" ds:itemID="{667FF679-D638-433D-9E91-7AF6F82A7AC0}">
   <ds:schemaRefs>
     <ds:schemaRef ds:uri="http://schemas.openxmlformats.org/officeDocument/2006/bibliography"/>
   </ds:schemaRefs>

</xml_diff>